<commit_message>
Mise à jour données éoliennes et dossier technique
</commit_message>
<xml_diff>
--- a/formulaire_rempli.docx
+++ b/formulaire_rempli.docx
@@ -703,7 +703,7 @@
         <w:spacing w:line="360" w:lineRule="auto"/>
       </w:pPr>
       <w:r>
-        <w:t>Nom : MARTINPrénom :Jean</w:t>
+        <w:t>Nom : DUPONTPrénom :Martin</w:t>
       </w:r>
     </w:p>
     <w:p>
@@ -717,7 +717,7 @@
         <w:spacing w:line="360" w:lineRule="auto"/>
       </w:pPr>
       <w:r>
-        <w:t>N° national : 85.10.25-123.45</w:t>
+        <w:t>N° national : 72.04.19-456.33</w:t>
       </w:r>
     </w:p>
     <w:p>
@@ -748,7 +748,7 @@
         <w:spacing w:line="360" w:lineRule="auto"/>
       </w:pPr>
       <w:r>
-        <w:t>Rue :Rue du Moulinn° 12 boîte</w:t>
+        <w:t>Rue :Chaussée Verten° 101 boîteB</w:t>
       </w:r>
     </w:p>
     <w:p>
@@ -762,7 +762,7 @@
         <w:spacing w:line="360" w:lineRule="auto"/>
       </w:pPr>
       <w:r>
-        <w:t>Code postal :4420 Commune :Saint-NicolasPays :Belgique</w:t>
+        <w:t>Code postal :4000 Commune :LiègePays :Belgique</w:t>
       </w:r>
     </w:p>
     <w:p>
@@ -776,7 +776,7 @@
         <w:spacing w:line="360" w:lineRule="auto"/>
       </w:pPr>
       <w:r>
-        <w:t>Téléphone :+32 498 12 34 56</w:t>
+        <w:t>Téléphone :+32 4 234 56 78</w:t>
       </w:r>
     </w:p>
     <w:p>
@@ -790,7 +790,7 @@
         <w:spacing w:line="360" w:lineRule="auto"/>
       </w:pPr>
       <w:r>
-        <w:t>Courriel :jean.martin@example.com</w:t>
+        <w:t>Courriel :martin.dupont@martinconstruction.be</w:t>
       </w:r>
     </w:p>
     <w:p>
@@ -838,7 +838,7 @@
         </w:rPr>
       </w:pPr>
       <w:r>
-        <w:t>Dénomination sociale : Martin Construction SRL</w:t>
+        <w:t>Dénomination sociale : Parc Éolien Plaine des Collines SCRL</w:t>
       </w:r>
     </w:p>
     <w:p>
@@ -855,7 +855,7 @@
         </w:rPr>
       </w:pPr>
       <w:r>
-        <w:t>Forme juridique :SRL</w:t>
+        <w:t>Forme juridique :SCRL</w:t>
       </w:r>
     </w:p>
     <w:p>
@@ -873,7 +873,7 @@
         </w:rPr>
       </w:pPr>
       <w:r>
-        <w:t>Numéro BCE : 0753.123.456</w:t>
+        <w:t>Numéro BCE : 0789.654.321</w:t>
       </w:r>
     </w:p>
     <w:p>
@@ -946,7 +946,7 @@
         </w:rPr>
       </w:pPr>
       <w:r>
-        <w:t>Téléphone :+32 4 234 56 78</w:t>
+        <w:t>Téléphone :+32 4 234 56 70</w:t>
       </w:r>
     </w:p>
     <w:p>
@@ -963,7 +963,7 @@
         </w:rPr>
       </w:pPr>
       <w:r>
-        <w:t>Courriel :contact@martinconstruction.be</w:t>
+        <w:t>Courriel :contact@plainedescollines.be</w:t>
       </w:r>
     </w:p>
     <w:p>
@@ -1615,7 +1615,7 @@
         </w:rPr>
       </w:pPr>
       <w:r>
-        <w:t>Commune :5000 Namur</w:t>
+        <w:t>Commune :5000 Namur (Wartet)</w:t>
       </w:r>
     </w:p>
     <w:p>
@@ -3155,7 +3155,7 @@
             </w:r>
             <w:r>
               <w:br/>
-              <w:t>Le projet prévoit la rénovation complète de l'annexe arrière afin d'y aménager un atelier de menuiserie légère. Les travaux comprennent la démolition de la toiture existante, la pose d'une toiture plate végétalisée, le remplacement des menuiseries par des châssis en aluminium thermolaqué ainsi que l'isolation de l'enveloppe par l'extérieur. Un nouvel accès PMR et une zone de stationnement perméable sont également prévus.</w:t>
+              <w:t>Construction et exploitation d'un parc de cinq éoliennes EnerWind E-138 d'une puissance unitaire de 4,8 MW chacune, implantées sur la Plaine des Collines (communes de Fernelmont et Noville-les-Bois). Le projet inclut la réalisation des voiries d'accès, des fondations circulaires en béton armé, du poste électrique privatif 36 kV, du raccordement souterrain à la cabine Elia de Suarlée, ainsi que la mise en place des systèmes SCADA et des dispositifs de bridage acoustique et ornithologique.</w:t>
             </w:r>
           </w:p>
           <w:p>

</xml_diff>

<commit_message>
Remplissage avancé formulaire permis (éoliennes)
</commit_message>
<xml_diff>
--- a/formulaire_rempli.docx
+++ b/formulaire_rempli.docx
@@ -2034,29 +2034,8 @@
                   <w:hideMark/>
                 </w:tcPr>
                 <w:p>
-                  <w:pPr>
-                    <w:textAlignment w:val="baseline"/>
-                    <w:rPr>
-                      <w:rFonts w:eastAsia="Times New Roman" w:cstheme="minorHAnsi"/>
-                      <w:sz w:val="24"/>
-                      <w:szCs w:val="24"/>
-                      <w:lang w:eastAsia="fr-BE"/>
-                    </w:rPr>
-                  </w:pPr>
                   <w:r>
-                    <w:rPr>
-                      <w:rFonts w:eastAsia="Times New Roman" w:cstheme="minorHAnsi"/>
-                      <w:u w:val="single"/>
-                      <w:lang w:val="fr-FR" w:eastAsia="fr-BE"/>
-                    </w:rPr>
                     <w:t>Parcelle 1</w:t>
-                  </w:r>
-                  <w:r>
-                    <w:rPr>
-                      <w:rFonts w:eastAsia="Times New Roman" w:cstheme="minorHAnsi"/>
-                      <w:lang w:eastAsia="fr-BE"/>
-                    </w:rPr>
-                    <w:t> </w:t>
                   </w:r>
                 </w:p>
               </w:tc>
@@ -2066,17 +2045,9 @@
                   <w:hideMark/>
                 </w:tcPr>
                 <w:p>
-                  <w:pPr>
-                    <w:jc w:val="center"/>
-                    <w:textAlignment w:val="baseline"/>
-                    <w:cnfStyle w:val="000000000000" w:firstRow="0" w:lastRow="0" w:firstColumn="0" w:lastColumn="0" w:oddVBand="0" w:evenVBand="0" w:oddHBand="0" w:evenHBand="0" w:firstRowFirstColumn="0" w:firstRowLastColumn="0" w:lastRowFirstColumn="0" w:lastRowLastColumn="0"/>
-                    <w:rPr>
-                      <w:rFonts w:eastAsia="Times New Roman" w:cstheme="minorHAnsi"/>
-                      <w:sz w:val="24"/>
-                      <w:szCs w:val="24"/>
-                      <w:lang w:eastAsia="fr-BE"/>
-                    </w:rPr>
-                  </w:pPr>
+                  <w:r>
+                    <w:t>Namur</w:t>
+                  </w:r>
                 </w:p>
               </w:tc>
               <w:tc>
@@ -2085,17 +2056,9 @@
                   <w:hideMark/>
                 </w:tcPr>
                 <w:p>
-                  <w:pPr>
-                    <w:jc w:val="center"/>
-                    <w:textAlignment w:val="baseline"/>
-                    <w:cnfStyle w:val="000000000000" w:firstRow="0" w:lastRow="0" w:firstColumn="0" w:lastColumn="0" w:oddVBand="0" w:evenVBand="0" w:oddHBand="0" w:evenHBand="0" w:firstRowFirstColumn="0" w:firstRowLastColumn="0" w:lastRowFirstColumn="0" w:lastRowLastColumn="0"/>
-                    <w:rPr>
-                      <w:rFonts w:eastAsia="Times New Roman" w:cstheme="minorHAnsi"/>
-                      <w:sz w:val="24"/>
-                      <w:szCs w:val="24"/>
-                      <w:lang w:eastAsia="fr-BE"/>
-                    </w:rPr>
-                  </w:pPr>
+                  <w:r>
+                    <w:t>4e</w:t>
+                  </w:r>
                 </w:p>
               </w:tc>
               <w:tc>
@@ -2104,17 +2067,9 @@
                   <w:hideMark/>
                 </w:tcPr>
                 <w:p>
-                  <w:pPr>
-                    <w:jc w:val="center"/>
-                    <w:textAlignment w:val="baseline"/>
-                    <w:cnfStyle w:val="000000000000" w:firstRow="0" w:lastRow="0" w:firstColumn="0" w:lastColumn="0" w:oddVBand="0" w:evenVBand="0" w:oddHBand="0" w:evenHBand="0" w:firstRowFirstColumn="0" w:firstRowLastColumn="0" w:lastRowFirstColumn="0" w:lastRowLastColumn="0"/>
-                    <w:rPr>
-                      <w:rFonts w:eastAsia="Times New Roman" w:cstheme="minorHAnsi"/>
-                      <w:sz w:val="24"/>
-                      <w:szCs w:val="24"/>
-                      <w:lang w:eastAsia="fr-BE"/>
-                    </w:rPr>
-                  </w:pPr>
+                  <w:r>
+                    <w:t>B</w:t>
+                  </w:r>
                 </w:p>
               </w:tc>
               <w:tc>
@@ -2123,17 +2078,9 @@
                   <w:hideMark/>
                 </w:tcPr>
                 <w:p>
-                  <w:pPr>
-                    <w:jc w:val="center"/>
-                    <w:textAlignment w:val="baseline"/>
-                    <w:cnfStyle w:val="000000000000" w:firstRow="0" w:lastRow="0" w:firstColumn="0" w:lastColumn="0" w:oddVBand="0" w:evenVBand="0" w:oddHBand="0" w:evenHBand="0" w:firstRowFirstColumn="0" w:firstRowLastColumn="0" w:lastRowFirstColumn="0" w:lastRowLastColumn="0"/>
-                    <w:rPr>
-                      <w:rFonts w:eastAsia="Times New Roman" w:cstheme="minorHAnsi"/>
-                      <w:sz w:val="24"/>
-                      <w:szCs w:val="24"/>
-                      <w:lang w:eastAsia="fr-BE"/>
-                    </w:rPr>
-                  </w:pPr>
+                  <w:r>
+                    <w:t>451a2</w:t>
+                  </w:r>
                 </w:p>
               </w:tc>
               <w:tc>
@@ -2142,17 +2089,9 @@
                   <w:hideMark/>
                 </w:tcPr>
                 <w:p>
-                  <w:pPr>
-                    <w:jc w:val="center"/>
-                    <w:textAlignment w:val="baseline"/>
-                    <w:cnfStyle w:val="000000000000" w:firstRow="0" w:lastRow="0" w:firstColumn="0" w:lastColumn="0" w:oddVBand="0" w:evenVBand="0" w:oddHBand="0" w:evenHBand="0" w:firstRowFirstColumn="0" w:firstRowLastColumn="0" w:lastRowFirstColumn="0" w:lastRowLastColumn="0"/>
-                    <w:rPr>
-                      <w:rFonts w:eastAsia="Times New Roman" w:cstheme="minorHAnsi"/>
-                      <w:sz w:val="24"/>
-                      <w:szCs w:val="24"/>
-                      <w:lang w:eastAsia="fr-BE"/>
-                    </w:rPr>
-                  </w:pPr>
+                  <w:r>
+                    <w:t>10 240</w:t>
+                  </w:r>
                 </w:p>
               </w:tc>
               <w:tc>
@@ -2161,17 +2100,9 @@
                   <w:hideMark/>
                 </w:tcPr>
                 <w:p>
-                  <w:pPr>
-                    <w:jc w:val="center"/>
-                    <w:textAlignment w:val="baseline"/>
-                    <w:cnfStyle w:val="000000000000" w:firstRow="0" w:lastRow="0" w:firstColumn="0" w:lastColumn="0" w:oddVBand="0" w:evenVBand="0" w:oddHBand="0" w:evenHBand="0" w:firstRowFirstColumn="0" w:firstRowLastColumn="0" w:lastRowFirstColumn="0" w:lastRowLastColumn="0"/>
-                    <w:rPr>
-                      <w:rFonts w:eastAsia="Times New Roman" w:cstheme="minorHAnsi"/>
-                      <w:sz w:val="24"/>
-                      <w:szCs w:val="24"/>
-                      <w:lang w:eastAsia="fr-BE"/>
-                    </w:rPr>
-                  </w:pPr>
+                  <w:r>
+                    <w:t>Zone agricole</w:t>
+                  </w:r>
                 </w:p>
               </w:tc>
               <w:tc>
@@ -2179,23 +2110,8 @@
                   <w:tcW w:w="1787" w:type="dxa"/>
                 </w:tcPr>
                 <w:p>
-                  <w:pPr>
-                    <w:cnfStyle w:val="000000000000" w:firstRow="0" w:lastRow="0" w:firstColumn="0" w:lastColumn="0" w:oddVBand="0" w:evenVBand="0" w:oddHBand="0" w:evenHBand="0" w:firstRowFirstColumn="0" w:firstRowLastColumn="0" w:lastRowFirstColumn="0" w:lastRowLastColumn="0"/>
-                    <w:rPr>
-                      <w:rFonts w:eastAsia="Times New Roman" w:cstheme="minorHAnsi"/>
-                      <w:sz w:val="20"/>
-                      <w:szCs w:val="20"/>
-                      <w:lang w:eastAsia="fr-BE"/>
-                    </w:rPr>
-                  </w:pPr>
                   <w:r>
-                    <w:rPr>
-                      <w:rFonts w:eastAsia="Times New Roman" w:cstheme="minorHAnsi"/>
-                      <w:sz w:val="20"/>
-                      <w:szCs w:val="20"/>
-                      <w:lang w:eastAsia="fr-BE"/>
-                    </w:rPr>
-                    <w:t>Oui/Non</w:t>
+                    <w:t>Oui</w:t>
                   </w:r>
                 </w:p>
               </w:tc>
@@ -2211,29 +2127,8 @@
                   <w:hideMark/>
                 </w:tcPr>
                 <w:p>
-                  <w:pPr>
-                    <w:textAlignment w:val="baseline"/>
-                    <w:rPr>
-                      <w:rFonts w:eastAsia="Times New Roman" w:cstheme="minorHAnsi"/>
-                      <w:sz w:val="24"/>
-                      <w:szCs w:val="24"/>
-                      <w:lang w:eastAsia="fr-BE"/>
-                    </w:rPr>
-                  </w:pPr>
                   <w:r>
-                    <w:rPr>
-                      <w:rFonts w:eastAsia="Times New Roman" w:cstheme="minorHAnsi"/>
-                      <w:u w:val="single"/>
-                      <w:lang w:val="fr-FR" w:eastAsia="fr-BE"/>
-                    </w:rPr>
                     <w:t>Parcelle 2</w:t>
-                  </w:r>
-                  <w:r>
-                    <w:rPr>
-                      <w:rFonts w:eastAsia="Times New Roman" w:cstheme="minorHAnsi"/>
-                      <w:lang w:eastAsia="fr-BE"/>
-                    </w:rPr>
-                    <w:t> </w:t>
                   </w:r>
                 </w:p>
               </w:tc>
@@ -2243,16 +2138,9 @@
                   <w:hideMark/>
                 </w:tcPr>
                 <w:p>
-                  <w:pPr>
-                    <w:textAlignment w:val="baseline"/>
-                    <w:cnfStyle w:val="000000000000" w:firstRow="0" w:lastRow="0" w:firstColumn="0" w:lastColumn="0" w:oddVBand="0" w:evenVBand="0" w:oddHBand="0" w:evenHBand="0" w:firstRowFirstColumn="0" w:firstRowLastColumn="0" w:lastRowFirstColumn="0" w:lastRowLastColumn="0"/>
-                    <w:rPr>
-                      <w:rFonts w:eastAsia="Times New Roman" w:cstheme="minorHAnsi"/>
-                      <w:sz w:val="24"/>
-                      <w:szCs w:val="24"/>
-                      <w:lang w:eastAsia="fr-BE"/>
-                    </w:rPr>
-                  </w:pPr>
+                  <w:r>
+                    <w:t>Namur</w:t>
+                  </w:r>
                 </w:p>
               </w:tc>
               <w:tc>
@@ -2261,16 +2149,9 @@
                   <w:hideMark/>
                 </w:tcPr>
                 <w:p>
-                  <w:pPr>
-                    <w:textAlignment w:val="baseline"/>
-                    <w:cnfStyle w:val="000000000000" w:firstRow="0" w:lastRow="0" w:firstColumn="0" w:lastColumn="0" w:oddVBand="0" w:evenVBand="0" w:oddHBand="0" w:evenHBand="0" w:firstRowFirstColumn="0" w:firstRowLastColumn="0" w:lastRowFirstColumn="0" w:lastRowLastColumn="0"/>
-                    <w:rPr>
-                      <w:rFonts w:eastAsia="Times New Roman" w:cstheme="minorHAnsi"/>
-                      <w:sz w:val="24"/>
-                      <w:szCs w:val="24"/>
-                      <w:lang w:eastAsia="fr-BE"/>
-                    </w:rPr>
-                  </w:pPr>
+                  <w:r>
+                    <w:t>4e</w:t>
+                  </w:r>
                 </w:p>
               </w:tc>
               <w:tc>
@@ -2279,16 +2160,9 @@
                   <w:hideMark/>
                 </w:tcPr>
                 <w:p>
-                  <w:pPr>
-                    <w:textAlignment w:val="baseline"/>
-                    <w:cnfStyle w:val="000000000000" w:firstRow="0" w:lastRow="0" w:firstColumn="0" w:lastColumn="0" w:oddVBand="0" w:evenVBand="0" w:oddHBand="0" w:evenHBand="0" w:firstRowFirstColumn="0" w:firstRowLastColumn="0" w:lastRowFirstColumn="0" w:lastRowLastColumn="0"/>
-                    <w:rPr>
-                      <w:rFonts w:eastAsia="Times New Roman" w:cstheme="minorHAnsi"/>
-                      <w:sz w:val="24"/>
-                      <w:szCs w:val="24"/>
-                      <w:lang w:eastAsia="fr-BE"/>
-                    </w:rPr>
-                  </w:pPr>
+                  <w:r>
+                    <w:t>B</w:t>
+                  </w:r>
                 </w:p>
               </w:tc>
               <w:tc>
@@ -2297,17 +2171,9 @@
                   <w:hideMark/>
                 </w:tcPr>
                 <w:p>
-                  <w:pPr>
-                    <w:jc w:val="center"/>
-                    <w:textAlignment w:val="baseline"/>
-                    <w:cnfStyle w:val="000000000000" w:firstRow="0" w:lastRow="0" w:firstColumn="0" w:lastColumn="0" w:oddVBand="0" w:evenVBand="0" w:oddHBand="0" w:evenHBand="0" w:firstRowFirstColumn="0" w:firstRowLastColumn="0" w:lastRowFirstColumn="0" w:lastRowLastColumn="0"/>
-                    <w:rPr>
-                      <w:rFonts w:eastAsia="Times New Roman" w:cstheme="minorHAnsi"/>
-                      <w:sz w:val="24"/>
-                      <w:szCs w:val="24"/>
-                      <w:lang w:eastAsia="fr-BE"/>
-                    </w:rPr>
-                  </w:pPr>
+                  <w:r>
+                    <w:t>452b</w:t>
+                  </w:r>
                 </w:p>
               </w:tc>
               <w:tc>
@@ -2316,17 +2182,9 @@
                   <w:hideMark/>
                 </w:tcPr>
                 <w:p>
-                  <w:pPr>
-                    <w:jc w:val="center"/>
-                    <w:textAlignment w:val="baseline"/>
-                    <w:cnfStyle w:val="000000000000" w:firstRow="0" w:lastRow="0" w:firstColumn="0" w:lastColumn="0" w:oddVBand="0" w:evenVBand="0" w:oddHBand="0" w:evenHBand="0" w:firstRowFirstColumn="0" w:firstRowLastColumn="0" w:lastRowFirstColumn="0" w:lastRowLastColumn="0"/>
-                    <w:rPr>
-                      <w:rFonts w:eastAsia="Times New Roman" w:cstheme="minorHAnsi"/>
-                      <w:sz w:val="24"/>
-                      <w:szCs w:val="24"/>
-                      <w:lang w:eastAsia="fr-BE"/>
-                    </w:rPr>
-                  </w:pPr>
+                  <w:r>
+                    <w:t>8 915</w:t>
+                  </w:r>
                 </w:p>
               </w:tc>
               <w:tc>
@@ -2335,17 +2193,9 @@
                   <w:hideMark/>
                 </w:tcPr>
                 <w:p>
-                  <w:pPr>
-                    <w:jc w:val="center"/>
-                    <w:textAlignment w:val="baseline"/>
-                    <w:cnfStyle w:val="000000000000" w:firstRow="0" w:lastRow="0" w:firstColumn="0" w:lastColumn="0" w:oddVBand="0" w:evenVBand="0" w:oddHBand="0" w:evenHBand="0" w:firstRowFirstColumn="0" w:firstRowLastColumn="0" w:lastRowFirstColumn="0" w:lastRowLastColumn="0"/>
-                    <w:rPr>
-                      <w:rFonts w:eastAsia="Times New Roman" w:cstheme="minorHAnsi"/>
-                      <w:sz w:val="24"/>
-                      <w:szCs w:val="24"/>
-                      <w:lang w:eastAsia="fr-BE"/>
-                    </w:rPr>
-                  </w:pPr>
+                  <w:r>
+                    <w:t>Implantation éolienne E-2</w:t>
+                  </w:r>
                 </w:p>
               </w:tc>
               <w:tc>
@@ -2353,23 +2203,8 @@
                   <w:tcW w:w="1787" w:type="dxa"/>
                 </w:tcPr>
                 <w:p>
-                  <w:pPr>
-                    <w:cnfStyle w:val="000000000000" w:firstRow="0" w:lastRow="0" w:firstColumn="0" w:lastColumn="0" w:oddVBand="0" w:evenVBand="0" w:oddHBand="0" w:evenHBand="0" w:firstRowFirstColumn="0" w:firstRowLastColumn="0" w:lastRowFirstColumn="0" w:lastRowLastColumn="0"/>
-                    <w:rPr>
-                      <w:rFonts w:eastAsia="Times New Roman" w:cstheme="minorHAnsi"/>
-                      <w:sz w:val="20"/>
-                      <w:szCs w:val="20"/>
-                      <w:lang w:eastAsia="fr-BE"/>
-                    </w:rPr>
-                  </w:pPr>
                   <w:r>
-                    <w:rPr>
-                      <w:rFonts w:eastAsia="Times New Roman" w:cstheme="minorHAnsi"/>
-                      <w:sz w:val="20"/>
-                      <w:szCs w:val="20"/>
-                      <w:lang w:eastAsia="fr-BE"/>
-                    </w:rPr>
-                    <w:t>Oui/Non</w:t>
+                    <w:t>Oui</w:t>
                   </w:r>
                 </w:p>
               </w:tc>
@@ -2385,29 +2220,8 @@
                   <w:hideMark/>
                 </w:tcPr>
                 <w:p>
-                  <w:pPr>
-                    <w:textAlignment w:val="baseline"/>
-                    <w:rPr>
-                      <w:rFonts w:eastAsia="Times New Roman" w:cstheme="minorHAnsi"/>
-                      <w:sz w:val="24"/>
-                      <w:szCs w:val="24"/>
-                      <w:lang w:eastAsia="fr-BE"/>
-                    </w:rPr>
-                  </w:pPr>
                   <w:r>
-                    <w:rPr>
-                      <w:rFonts w:eastAsia="Times New Roman" w:cstheme="minorHAnsi"/>
-                      <w:u w:val="single"/>
-                      <w:lang w:val="fr-FR" w:eastAsia="fr-BE"/>
-                    </w:rPr>
                     <w:t>Parcelle 3</w:t>
-                  </w:r>
-                  <w:r>
-                    <w:rPr>
-                      <w:rFonts w:eastAsia="Times New Roman" w:cstheme="minorHAnsi"/>
-                      <w:lang w:eastAsia="fr-BE"/>
-                    </w:rPr>
-                    <w:t> </w:t>
                   </w:r>
                 </w:p>
               </w:tc>
@@ -2417,16 +2231,9 @@
                   <w:hideMark/>
                 </w:tcPr>
                 <w:p>
-                  <w:pPr>
-                    <w:textAlignment w:val="baseline"/>
-                    <w:cnfStyle w:val="000000000000" w:firstRow="0" w:lastRow="0" w:firstColumn="0" w:lastColumn="0" w:oddVBand="0" w:evenVBand="0" w:oddHBand="0" w:evenHBand="0" w:firstRowFirstColumn="0" w:firstRowLastColumn="0" w:lastRowFirstColumn="0" w:lastRowLastColumn="0"/>
-                    <w:rPr>
-                      <w:rFonts w:eastAsia="Times New Roman" w:cstheme="minorHAnsi"/>
-                      <w:sz w:val="24"/>
-                      <w:szCs w:val="24"/>
-                      <w:lang w:eastAsia="fr-BE"/>
-                    </w:rPr>
-                  </w:pPr>
+                  <w:r>
+                    <w:t>Namur</w:t>
+                  </w:r>
                 </w:p>
               </w:tc>
               <w:tc>
@@ -2435,16 +2242,9 @@
                   <w:hideMark/>
                 </w:tcPr>
                 <w:p>
-                  <w:pPr>
-                    <w:textAlignment w:val="baseline"/>
-                    <w:cnfStyle w:val="000000000000" w:firstRow="0" w:lastRow="0" w:firstColumn="0" w:lastColumn="0" w:oddVBand="0" w:evenVBand="0" w:oddHBand="0" w:evenHBand="0" w:firstRowFirstColumn="0" w:firstRowLastColumn="0" w:lastRowFirstColumn="0" w:lastRowLastColumn="0"/>
-                    <w:rPr>
-                      <w:rFonts w:eastAsia="Times New Roman" w:cstheme="minorHAnsi"/>
-                      <w:sz w:val="24"/>
-                      <w:szCs w:val="24"/>
-                      <w:lang w:eastAsia="fr-BE"/>
-                    </w:rPr>
-                  </w:pPr>
+                  <w:r>
+                    <w:t>4e</w:t>
+                  </w:r>
                 </w:p>
               </w:tc>
               <w:tc>
@@ -2453,17 +2253,9 @@
                   <w:hideMark/>
                 </w:tcPr>
                 <w:p>
-                  <w:pPr>
-                    <w:jc w:val="center"/>
-                    <w:textAlignment w:val="baseline"/>
-                    <w:cnfStyle w:val="000000000000" w:firstRow="0" w:lastRow="0" w:firstColumn="0" w:lastColumn="0" w:oddVBand="0" w:evenVBand="0" w:oddHBand="0" w:evenHBand="0" w:firstRowFirstColumn="0" w:firstRowLastColumn="0" w:lastRowFirstColumn="0" w:lastRowLastColumn="0"/>
-                    <w:rPr>
-                      <w:rFonts w:eastAsia="Times New Roman" w:cstheme="minorHAnsi"/>
-                      <w:sz w:val="24"/>
-                      <w:szCs w:val="24"/>
-                      <w:lang w:eastAsia="fr-BE"/>
-                    </w:rPr>
-                  </w:pPr>
+                  <w:r>
+                    <w:t>B</w:t>
+                  </w:r>
                 </w:p>
               </w:tc>
               <w:tc>
@@ -2472,17 +2264,9 @@
                   <w:hideMark/>
                 </w:tcPr>
                 <w:p>
-                  <w:pPr>
-                    <w:jc w:val="center"/>
-                    <w:textAlignment w:val="baseline"/>
-                    <w:cnfStyle w:val="000000000000" w:firstRow="0" w:lastRow="0" w:firstColumn="0" w:lastColumn="0" w:oddVBand="0" w:evenVBand="0" w:oddHBand="0" w:evenHBand="0" w:firstRowFirstColumn="0" w:firstRowLastColumn="0" w:lastRowFirstColumn="0" w:lastRowLastColumn="0"/>
-                    <w:rPr>
-                      <w:rFonts w:eastAsia="Times New Roman" w:cstheme="minorHAnsi"/>
-                      <w:sz w:val="24"/>
-                      <w:szCs w:val="24"/>
-                      <w:lang w:eastAsia="fr-BE"/>
-                    </w:rPr>
-                  </w:pPr>
+                  <w:r>
+                    <w:t>453c</w:t>
+                  </w:r>
                 </w:p>
               </w:tc>
               <w:tc>
@@ -2491,17 +2275,9 @@
                   <w:hideMark/>
                 </w:tcPr>
                 <w:p>
-                  <w:pPr>
-                    <w:jc w:val="center"/>
-                    <w:textAlignment w:val="baseline"/>
-                    <w:cnfStyle w:val="000000000000" w:firstRow="0" w:lastRow="0" w:firstColumn="0" w:lastColumn="0" w:oddVBand="0" w:evenVBand="0" w:oddHBand="0" w:evenHBand="0" w:firstRowFirstColumn="0" w:firstRowLastColumn="0" w:lastRowFirstColumn="0" w:lastRowLastColumn="0"/>
-                    <w:rPr>
-                      <w:rFonts w:eastAsia="Times New Roman" w:cstheme="minorHAnsi"/>
-                      <w:sz w:val="24"/>
-                      <w:szCs w:val="24"/>
-                      <w:lang w:eastAsia="fr-BE"/>
-                    </w:rPr>
-                  </w:pPr>
+                  <w:r>
+                    <w:t>2 150</w:t>
+                  </w:r>
                 </w:p>
               </w:tc>
               <w:tc>
@@ -2510,17 +2286,9 @@
                   <w:hideMark/>
                 </w:tcPr>
                 <w:p>
-                  <w:pPr>
-                    <w:jc w:val="center"/>
-                    <w:textAlignment w:val="baseline"/>
-                    <w:cnfStyle w:val="000000000000" w:firstRow="0" w:lastRow="0" w:firstColumn="0" w:lastColumn="0" w:oddVBand="0" w:evenVBand="0" w:oddHBand="0" w:evenHBand="0" w:firstRowFirstColumn="0" w:firstRowLastColumn="0" w:lastRowFirstColumn="0" w:lastRowLastColumn="0"/>
-                    <w:rPr>
-                      <w:rFonts w:eastAsia="Times New Roman" w:cstheme="minorHAnsi"/>
-                      <w:sz w:val="24"/>
-                      <w:szCs w:val="24"/>
-                      <w:lang w:eastAsia="fr-BE"/>
-                    </w:rPr>
-                  </w:pPr>
+                  <w:r>
+                    <w:t>Poste électrique privatif</w:t>
+                  </w:r>
                 </w:p>
               </w:tc>
               <w:tc>
@@ -2528,23 +2296,8 @@
                   <w:tcW w:w="1787" w:type="dxa"/>
                 </w:tcPr>
                 <w:p>
-                  <w:pPr>
-                    <w:cnfStyle w:val="000000000000" w:firstRow="0" w:lastRow="0" w:firstColumn="0" w:lastColumn="0" w:oddVBand="0" w:evenVBand="0" w:oddHBand="0" w:evenHBand="0" w:firstRowFirstColumn="0" w:firstRowLastColumn="0" w:lastRowFirstColumn="0" w:lastRowLastColumn="0"/>
-                    <w:rPr>
-                      <w:rFonts w:eastAsia="Times New Roman" w:cstheme="minorHAnsi"/>
-                      <w:sz w:val="20"/>
-                      <w:szCs w:val="20"/>
-                      <w:lang w:eastAsia="fr-BE"/>
-                    </w:rPr>
-                  </w:pPr>
                   <w:r>
-                    <w:rPr>
-                      <w:rFonts w:eastAsia="Times New Roman" w:cstheme="minorHAnsi"/>
-                      <w:sz w:val="20"/>
-                      <w:szCs w:val="20"/>
-                      <w:lang w:eastAsia="fr-BE"/>
-                    </w:rPr>
-                    <w:t>Oui/Non</w:t>
+                    <w:t>Oui</w:t>
                   </w:r>
                 </w:p>
               </w:tc>
@@ -2560,30 +2313,8 @@
                   <w:hideMark/>
                 </w:tcPr>
                 <w:p>
-                  <w:pPr>
-                    <w:textAlignment w:val="baseline"/>
-                    <w:rPr>
-                      <w:rFonts w:eastAsia="Times New Roman" w:cstheme="minorHAnsi"/>
-                      <w:sz w:val="24"/>
-                      <w:szCs w:val="24"/>
-                      <w:lang w:eastAsia="fr-BE"/>
-                    </w:rPr>
-                  </w:pPr>
                   <w:r>
-                    <w:rPr>
-                      <w:rFonts w:eastAsia="Times New Roman" w:cstheme="minorHAnsi"/>
-                      <w:u w:val="single"/>
-                      <w:lang w:val="fr-FR" w:eastAsia="fr-BE"/>
-                    </w:rPr>
-                    <w:lastRenderedPageBreak/>
                     <w:t>Parcelle 4</w:t>
-                  </w:r>
-                  <w:r>
-                    <w:rPr>
-                      <w:rFonts w:eastAsia="Times New Roman" w:cstheme="minorHAnsi"/>
-                      <w:lang w:eastAsia="fr-BE"/>
-                    </w:rPr>
-                    <w:t> </w:t>
                   </w:r>
                 </w:p>
               </w:tc>
@@ -2593,16 +2324,9 @@
                   <w:hideMark/>
                 </w:tcPr>
                 <w:p>
-                  <w:pPr>
-                    <w:textAlignment w:val="baseline"/>
-                    <w:cnfStyle w:val="000000000000" w:firstRow="0" w:lastRow="0" w:firstColumn="0" w:lastColumn="0" w:oddVBand="0" w:evenVBand="0" w:oddHBand="0" w:evenHBand="0" w:firstRowFirstColumn="0" w:firstRowLastColumn="0" w:lastRowFirstColumn="0" w:lastRowLastColumn="0"/>
-                    <w:rPr>
-                      <w:rFonts w:eastAsia="Times New Roman" w:cstheme="minorHAnsi"/>
-                      <w:sz w:val="24"/>
-                      <w:szCs w:val="24"/>
-                      <w:lang w:eastAsia="fr-BE"/>
-                    </w:rPr>
-                  </w:pPr>
+                  <w:r>
+                    <w:t>Namur</w:t>
+                  </w:r>
                 </w:p>
               </w:tc>
               <w:tc>
@@ -2611,16 +2335,9 @@
                   <w:hideMark/>
                 </w:tcPr>
                 <w:p>
-                  <w:pPr>
-                    <w:textAlignment w:val="baseline"/>
-                    <w:cnfStyle w:val="000000000000" w:firstRow="0" w:lastRow="0" w:firstColumn="0" w:lastColumn="0" w:oddVBand="0" w:evenVBand="0" w:oddHBand="0" w:evenHBand="0" w:firstRowFirstColumn="0" w:firstRowLastColumn="0" w:lastRowFirstColumn="0" w:lastRowLastColumn="0"/>
-                    <w:rPr>
-                      <w:rFonts w:eastAsia="Times New Roman" w:cstheme="minorHAnsi"/>
-                      <w:sz w:val="24"/>
-                      <w:szCs w:val="24"/>
-                      <w:lang w:eastAsia="fr-BE"/>
-                    </w:rPr>
-                  </w:pPr>
+                  <w:r>
+                    <w:t>4e</w:t>
+                  </w:r>
                 </w:p>
               </w:tc>
               <w:tc>
@@ -2629,16 +2346,9 @@
                   <w:hideMark/>
                 </w:tcPr>
                 <w:p>
-                  <w:pPr>
-                    <w:textAlignment w:val="baseline"/>
-                    <w:cnfStyle w:val="000000000000" w:firstRow="0" w:lastRow="0" w:firstColumn="0" w:lastColumn="0" w:oddVBand="0" w:evenVBand="0" w:oddHBand="0" w:evenHBand="0" w:firstRowFirstColumn="0" w:firstRowLastColumn="0" w:lastRowFirstColumn="0" w:lastRowLastColumn="0"/>
-                    <w:rPr>
-                      <w:rFonts w:eastAsia="Times New Roman" w:cstheme="minorHAnsi"/>
-                      <w:sz w:val="24"/>
-                      <w:szCs w:val="24"/>
-                      <w:lang w:eastAsia="fr-BE"/>
-                    </w:rPr>
-                  </w:pPr>
+                  <w:r>
+                    <w:t>B</w:t>
+                  </w:r>
                 </w:p>
               </w:tc>
               <w:tc>
@@ -2647,17 +2357,9 @@
                   <w:hideMark/>
                 </w:tcPr>
                 <w:p>
-                  <w:pPr>
-                    <w:jc w:val="center"/>
-                    <w:textAlignment w:val="baseline"/>
-                    <w:cnfStyle w:val="000000000000" w:firstRow="0" w:lastRow="0" w:firstColumn="0" w:lastColumn="0" w:oddVBand="0" w:evenVBand="0" w:oddHBand="0" w:evenHBand="0" w:firstRowFirstColumn="0" w:firstRowLastColumn="0" w:lastRowFirstColumn="0" w:lastRowLastColumn="0"/>
-                    <w:rPr>
-                      <w:rFonts w:eastAsia="Times New Roman" w:cstheme="minorHAnsi"/>
-                      <w:sz w:val="24"/>
-                      <w:szCs w:val="24"/>
-                      <w:lang w:eastAsia="fr-BE"/>
-                    </w:rPr>
-                  </w:pPr>
+                  <w:r>
+                    <w:t>454/1</w:t>
+                  </w:r>
                 </w:p>
               </w:tc>
               <w:tc>
@@ -2666,17 +2368,9 @@
                   <w:hideMark/>
                 </w:tcPr>
                 <w:p>
-                  <w:pPr>
-                    <w:jc w:val="center"/>
-                    <w:textAlignment w:val="baseline"/>
-                    <w:cnfStyle w:val="000000000000" w:firstRow="0" w:lastRow="0" w:firstColumn="0" w:lastColumn="0" w:oddVBand="0" w:evenVBand="0" w:oddHBand="0" w:evenHBand="0" w:firstRowFirstColumn="0" w:firstRowLastColumn="0" w:lastRowFirstColumn="0" w:lastRowLastColumn="0"/>
-                    <w:rPr>
-                      <w:rFonts w:eastAsia="Times New Roman" w:cstheme="minorHAnsi"/>
-                      <w:sz w:val="24"/>
-                      <w:szCs w:val="24"/>
-                      <w:lang w:eastAsia="fr-BE"/>
-                    </w:rPr>
-                  </w:pPr>
+                  <w:r>
+                    <w:t>3 480</w:t>
+                  </w:r>
                 </w:p>
               </w:tc>
               <w:tc>
@@ -2685,16 +2379,9 @@
                   <w:hideMark/>
                 </w:tcPr>
                 <w:p>
-                  <w:pPr>
-                    <w:textAlignment w:val="baseline"/>
-                    <w:cnfStyle w:val="000000000000" w:firstRow="0" w:lastRow="0" w:firstColumn="0" w:lastColumn="0" w:oddVBand="0" w:evenVBand="0" w:oddHBand="0" w:evenHBand="0" w:firstRowFirstColumn="0" w:firstRowLastColumn="0" w:lastRowFirstColumn="0" w:lastRowLastColumn="0"/>
-                    <w:rPr>
-                      <w:rFonts w:eastAsia="Times New Roman" w:cstheme="minorHAnsi"/>
-                      <w:sz w:val="24"/>
-                      <w:szCs w:val="24"/>
-                      <w:lang w:eastAsia="fr-BE"/>
-                    </w:rPr>
-                  </w:pPr>
+                  <w:r>
+                    <w:t>Voiries d'accès et aire de grutage</w:t>
+                  </w:r>
                 </w:p>
               </w:tc>
               <w:tc>
@@ -2702,23 +2389,8 @@
                   <w:tcW w:w="1787" w:type="dxa"/>
                 </w:tcPr>
                 <w:p>
-                  <w:pPr>
-                    <w:cnfStyle w:val="000000000000" w:firstRow="0" w:lastRow="0" w:firstColumn="0" w:lastColumn="0" w:oddVBand="0" w:evenVBand="0" w:oddHBand="0" w:evenHBand="0" w:firstRowFirstColumn="0" w:firstRowLastColumn="0" w:lastRowFirstColumn="0" w:lastRowLastColumn="0"/>
-                    <w:rPr>
-                      <w:rFonts w:eastAsia="Times New Roman" w:cstheme="minorHAnsi"/>
-                      <w:sz w:val="20"/>
-                      <w:szCs w:val="20"/>
-                      <w:lang w:eastAsia="fr-BE"/>
-                    </w:rPr>
-                  </w:pPr>
                   <w:r>
-                    <w:rPr>
-                      <w:rFonts w:eastAsia="Times New Roman" w:cstheme="minorHAnsi"/>
-                      <w:sz w:val="20"/>
-                      <w:szCs w:val="20"/>
-                      <w:lang w:eastAsia="fr-BE"/>
-                    </w:rPr>
-                    <w:t>Oui/Non</w:t>
+                    <w:t>Oui</w:t>
                   </w:r>
                 </w:p>
               </w:tc>
@@ -2734,29 +2406,8 @@
                   <w:hideMark/>
                 </w:tcPr>
                 <w:p>
-                  <w:pPr>
-                    <w:textAlignment w:val="baseline"/>
-                    <w:rPr>
-                      <w:rFonts w:eastAsia="Times New Roman" w:cstheme="minorHAnsi"/>
-                      <w:sz w:val="24"/>
-                      <w:szCs w:val="24"/>
-                      <w:lang w:eastAsia="fr-BE"/>
-                    </w:rPr>
-                  </w:pPr>
                   <w:r>
-                    <w:rPr>
-                      <w:rFonts w:eastAsia="Times New Roman" w:cstheme="minorHAnsi"/>
-                      <w:u w:val="single"/>
-                      <w:lang w:val="fr-FR" w:eastAsia="fr-BE"/>
-                    </w:rPr>
                     <w:t>Parcelle 5</w:t>
-                  </w:r>
-                  <w:r>
-                    <w:rPr>
-                      <w:rFonts w:eastAsia="Times New Roman" w:cstheme="minorHAnsi"/>
-                      <w:lang w:eastAsia="fr-BE"/>
-                    </w:rPr>
-                    <w:t> </w:t>
                   </w:r>
                 </w:p>
               </w:tc>
@@ -2766,16 +2417,9 @@
                   <w:hideMark/>
                 </w:tcPr>
                 <w:p>
-                  <w:pPr>
-                    <w:textAlignment w:val="baseline"/>
-                    <w:cnfStyle w:val="000000000000" w:firstRow="0" w:lastRow="0" w:firstColumn="0" w:lastColumn="0" w:oddVBand="0" w:evenVBand="0" w:oddHBand="0" w:evenHBand="0" w:firstRowFirstColumn="0" w:firstRowLastColumn="0" w:lastRowFirstColumn="0" w:lastRowLastColumn="0"/>
-                    <w:rPr>
-                      <w:rFonts w:eastAsia="Times New Roman" w:cstheme="minorHAnsi"/>
-                      <w:sz w:val="24"/>
-                      <w:szCs w:val="24"/>
-                      <w:lang w:eastAsia="fr-BE"/>
-                    </w:rPr>
-                  </w:pPr>
+                  <w:r>
+                    <w:t>Namur</w:t>
+                  </w:r>
                 </w:p>
               </w:tc>
               <w:tc>
@@ -2784,16 +2428,9 @@
                   <w:hideMark/>
                 </w:tcPr>
                 <w:p>
-                  <w:pPr>
-                    <w:textAlignment w:val="baseline"/>
-                    <w:cnfStyle w:val="000000000000" w:firstRow="0" w:lastRow="0" w:firstColumn="0" w:lastColumn="0" w:oddVBand="0" w:evenVBand="0" w:oddHBand="0" w:evenHBand="0" w:firstRowFirstColumn="0" w:firstRowLastColumn="0" w:lastRowFirstColumn="0" w:lastRowLastColumn="0"/>
-                    <w:rPr>
-                      <w:rFonts w:eastAsia="Times New Roman" w:cstheme="minorHAnsi"/>
-                      <w:sz w:val="24"/>
-                      <w:szCs w:val="24"/>
-                      <w:lang w:eastAsia="fr-BE"/>
-                    </w:rPr>
-                  </w:pPr>
+                  <w:r>
+                    <w:t>4e</w:t>
+                  </w:r>
                 </w:p>
               </w:tc>
               <w:tc>
@@ -2802,16 +2439,9 @@
                   <w:hideMark/>
                 </w:tcPr>
                 <w:p>
-                  <w:pPr>
-                    <w:textAlignment w:val="baseline"/>
-                    <w:cnfStyle w:val="000000000000" w:firstRow="0" w:lastRow="0" w:firstColumn="0" w:lastColumn="0" w:oddVBand="0" w:evenVBand="0" w:oddHBand="0" w:evenHBand="0" w:firstRowFirstColumn="0" w:firstRowLastColumn="0" w:lastRowFirstColumn="0" w:lastRowLastColumn="0"/>
-                    <w:rPr>
-                      <w:rFonts w:eastAsia="Times New Roman" w:cstheme="minorHAnsi"/>
-                      <w:sz w:val="24"/>
-                      <w:szCs w:val="24"/>
-                      <w:lang w:eastAsia="fr-BE"/>
-                    </w:rPr>
-                  </w:pPr>
+                  <w:r>
+                    <w:t>B</w:t>
+                  </w:r>
                 </w:p>
               </w:tc>
               <w:tc>
@@ -2820,17 +2450,9 @@
                   <w:hideMark/>
                 </w:tcPr>
                 <w:p>
-                  <w:pPr>
-                    <w:jc w:val="center"/>
-                    <w:textAlignment w:val="baseline"/>
-                    <w:cnfStyle w:val="000000000000" w:firstRow="0" w:lastRow="0" w:firstColumn="0" w:lastColumn="0" w:oddVBand="0" w:evenVBand="0" w:oddHBand="0" w:evenHBand="0" w:firstRowFirstColumn="0" w:firstRowLastColumn="0" w:lastRowFirstColumn="0" w:lastRowLastColumn="0"/>
-                    <w:rPr>
-                      <w:rFonts w:eastAsia="Times New Roman" w:cstheme="minorHAnsi"/>
-                      <w:sz w:val="24"/>
-                      <w:szCs w:val="24"/>
-                      <w:lang w:eastAsia="fr-BE"/>
-                    </w:rPr>
-                  </w:pPr>
+                  <w:r>
+                    <w:t>454/2</w:t>
+                  </w:r>
                 </w:p>
               </w:tc>
               <w:tc>
@@ -2839,17 +2461,9 @@
                   <w:hideMark/>
                 </w:tcPr>
                 <w:p>
-                  <w:pPr>
-                    <w:jc w:val="center"/>
-                    <w:textAlignment w:val="baseline"/>
-                    <w:cnfStyle w:val="000000000000" w:firstRow="0" w:lastRow="0" w:firstColumn="0" w:lastColumn="0" w:oddVBand="0" w:evenVBand="0" w:oddHBand="0" w:evenHBand="0" w:firstRowFirstColumn="0" w:firstRowLastColumn="0" w:lastRowFirstColumn="0" w:lastRowLastColumn="0"/>
-                    <w:rPr>
-                      <w:rFonts w:eastAsia="Times New Roman" w:cstheme="minorHAnsi"/>
-                      <w:sz w:val="24"/>
-                      <w:szCs w:val="24"/>
-                      <w:lang w:eastAsia="fr-BE"/>
-                    </w:rPr>
-                  </w:pPr>
+                  <w:r>
+                    <w:t>1 950</w:t>
+                  </w:r>
                 </w:p>
               </w:tc>
               <w:tc>
@@ -2858,16 +2472,9 @@
                   <w:hideMark/>
                 </w:tcPr>
                 <w:p>
-                  <w:pPr>
-                    <w:textAlignment w:val="baseline"/>
-                    <w:cnfStyle w:val="000000000000" w:firstRow="0" w:lastRow="0" w:firstColumn="0" w:lastColumn="0" w:oddVBand="0" w:evenVBand="0" w:oddHBand="0" w:evenHBand="0" w:firstRowFirstColumn="0" w:firstRowLastColumn="0" w:lastRowFirstColumn="0" w:lastRowLastColumn="0"/>
-                    <w:rPr>
-                      <w:rFonts w:eastAsia="Times New Roman" w:cstheme="minorHAnsi"/>
-                      <w:sz w:val="24"/>
-                      <w:szCs w:val="24"/>
-                      <w:lang w:eastAsia="fr-BE"/>
-                    </w:rPr>
-                  </w:pPr>
+                  <w:r>
+                    <w:t>Espace tampon paysager</w:t>
+                  </w:r>
                 </w:p>
               </w:tc>
               <w:tc>
@@ -2875,23 +2482,8 @@
                   <w:tcW w:w="1787" w:type="dxa"/>
                 </w:tcPr>
                 <w:p>
-                  <w:pPr>
-                    <w:cnfStyle w:val="000000000000" w:firstRow="0" w:lastRow="0" w:firstColumn="0" w:lastColumn="0" w:oddVBand="0" w:evenVBand="0" w:oddHBand="0" w:evenHBand="0" w:firstRowFirstColumn="0" w:firstRowLastColumn="0" w:lastRowFirstColumn="0" w:lastRowLastColumn="0"/>
-                    <w:rPr>
-                      <w:rFonts w:eastAsia="Times New Roman" w:cstheme="minorHAnsi"/>
-                      <w:sz w:val="20"/>
-                      <w:szCs w:val="20"/>
-                      <w:lang w:eastAsia="fr-BE"/>
-                    </w:rPr>
-                  </w:pPr>
                   <w:r>
-                    <w:rPr>
-                      <w:rFonts w:eastAsia="Times New Roman" w:cstheme="minorHAnsi"/>
-                      <w:sz w:val="20"/>
-                      <w:szCs w:val="20"/>
-                      <w:lang w:eastAsia="fr-BE"/>
-                    </w:rPr>
-                    <w:t>Oui/Non</w:t>
+                    <w:t>Oui</w:t>
                   </w:r>
                 </w:p>
               </w:tc>
@@ -3189,24 +2781,7 @@
               </w:rPr>
             </w:pPr>
             <w:r>
-              <w:rPr>
-                <w:rFonts w:ascii="Calibri" w:hAnsi="Calibri" w:cs="Calibri"/>
-              </w:rPr>
-              <w:t xml:space="preserve">Si le projet concerne un </w:t>
-            </w:r>
-            <w:r>
-              <w:rPr>
-                <w:rFonts w:ascii="Calibri" w:hAnsi="Calibri" w:cs="Calibri"/>
-                <w:b/>
-                <w:bCs/>
-              </w:rPr>
-              <w:t>module de production d’énergie</w:t>
-            </w:r>
-            <w:r>
-              <w:rPr>
-                <w:rFonts w:ascii="Calibri" w:hAnsi="Calibri" w:cs="Calibri"/>
-              </w:rPr>
-              <w:t>, précisez la puissance du module : ……………………………………………………………………………………………………………………………</w:t>
+              <w:t>Si le projet concerne un module de production d’énergie, précisez la puissance du module : 24 MW installés (5 x 4,8 MW EnerWind E-138)</w:t>
             </w:r>
           </w:p>
           <w:p>
@@ -3251,6 +2826,10 @@
                 <w:lang w:eastAsia="fr-BE"/>
               </w:rPr>
               <w:t>:</w:t>
+            </w:r>
+            <w:r>
+              <w:br/>
+              <w:t>Travaux techniques prévus : fondations circulaires en béton armé de 19 m de diamètre et 2,8 m d'épaisseur, réalisation de voiries d'accès en béton désactivé, pose d'une liaison électrique souterraine 36 kV de 8,6 km jusqu'à la cabine Elia de Suarlée, installation d'un transformateur 36/150 kV de 40 MVA avec bac de rétention et système de détection de fuites, mise en place d'un poste de livraison télécontrôlé et raccordement aux réseaux de télécommunication SCADA (fibre optique + LTE).</w:t>
             </w:r>
           </w:p>
           <w:p>

</xml_diff>